<commit_message>
Update Research Topic Proposal.docx
</commit_message>
<xml_diff>
--- a/Research Topic Proposal.docx
+++ b/Research Topic Proposal.docx
@@ -11,6 +11,14 @@
           <w:szCs w:val="24"/>
         </w:rPr>
       </w:pPr>
+      <w:r>
+        <w:rPr>
+          <w:rFonts w:ascii="Times New Roman" w:hAnsi="Times New Roman" w:cs="Times New Roman"/>
+          <w:sz w:val="24"/>
+          <w:szCs w:val="24"/>
+        </w:rPr>
+        <w:t xml:space="preserve"> </w:t>
+      </w:r>
     </w:p>
     <w:p>
       <w:pPr>
@@ -95,98 +103,6 @@
         <w:spacing w:line="360" w:lineRule="auto"/>
         <w:rPr>
           <w:rFonts w:ascii="Times New Roman" w:hAnsi="Times New Roman" w:cs="Times New Roman"/>
-          <w:sz w:val="24"/>
-          <w:szCs w:val="24"/>
-        </w:rPr>
-      </w:pPr>
-      <w:r>
-        <w:rPr>
-          <w:rFonts w:ascii="Times New Roman" w:hAnsi="Times New Roman" w:cs="Times New Roman"/>
-          <w:sz w:val="24"/>
-          <w:szCs w:val="24"/>
-        </w:rPr>
-        <w:t>In a world where technology is advancing</w:t>
-      </w:r>
-      <w:r>
-        <w:rPr>
-          <w:rFonts w:ascii="Times New Roman" w:hAnsi="Times New Roman" w:cs="Times New Roman"/>
-          <w:sz w:val="24"/>
-          <w:szCs w:val="24"/>
-        </w:rPr>
-        <w:t xml:space="preserve">, people are becoming </w:t>
-      </w:r>
-      <w:r>
-        <w:rPr>
-          <w:rFonts w:ascii="Times New Roman" w:hAnsi="Times New Roman" w:cs="Times New Roman"/>
-          <w:sz w:val="24"/>
-          <w:szCs w:val="24"/>
-        </w:rPr>
-        <w:t>to inclined with it and are using it to harm other. I am going to</w:t>
-      </w:r>
-      <w:r>
-        <w:rPr>
-          <w:rFonts w:ascii="Times New Roman" w:hAnsi="Times New Roman" w:cs="Times New Roman"/>
-          <w:sz w:val="24"/>
-          <w:szCs w:val="24"/>
-        </w:rPr>
-        <w:t xml:space="preserve"> explain the effects of Cyber Security Attacks on people and how do it </w:t>
-      </w:r>
-      <w:r>
-        <w:rPr>
-          <w:rFonts w:ascii="Times New Roman" w:hAnsi="Times New Roman" w:cs="Times New Roman"/>
-          <w:sz w:val="24"/>
-          <w:szCs w:val="24"/>
-        </w:rPr>
-        <w:t>affect</w:t>
-      </w:r>
-      <w:r>
-        <w:rPr>
-          <w:rFonts w:ascii="Times New Roman" w:hAnsi="Times New Roman" w:cs="Times New Roman"/>
-          <w:sz w:val="24"/>
-          <w:szCs w:val="24"/>
-        </w:rPr>
-        <w:t xml:space="preserve"> the </w:t>
-      </w:r>
-      <w:r>
-        <w:rPr>
-          <w:rFonts w:ascii="Times New Roman" w:hAnsi="Times New Roman" w:cs="Times New Roman"/>
-          <w:sz w:val="24"/>
-          <w:szCs w:val="24"/>
-        </w:rPr>
-        <w:t>person that is targeted by these attacks</w:t>
-      </w:r>
-      <w:r>
-        <w:rPr>
-          <w:rFonts w:ascii="Times New Roman" w:hAnsi="Times New Roman" w:cs="Times New Roman"/>
-          <w:sz w:val="24"/>
-          <w:szCs w:val="24"/>
-        </w:rPr>
-        <w:t xml:space="preserve"> and what are some of the ways in preventing this in the future</w:t>
-      </w:r>
-      <w:r>
-        <w:rPr>
-          <w:rFonts w:ascii="Times New Roman" w:hAnsi="Times New Roman" w:cs="Times New Roman"/>
-          <w:sz w:val="24"/>
-          <w:szCs w:val="24"/>
-        </w:rPr>
-        <w:t>.</w:t>
-      </w:r>
-    </w:p>
-    <w:p>
-      <w:pPr>
-        <w:spacing w:line="360" w:lineRule="auto"/>
-        <w:rPr>
-          <w:rFonts w:ascii="Times New Roman" w:hAnsi="Times New Roman" w:cs="Times New Roman"/>
-          <w:sz w:val="24"/>
-          <w:szCs w:val="24"/>
-        </w:rPr>
-      </w:pPr>
-    </w:p>
-    <w:p>
-      <w:pPr>
-        <w:spacing w:line="360" w:lineRule="auto"/>
-        <w:rPr>
-          <w:rFonts w:ascii="Times New Roman" w:hAnsi="Times New Roman" w:cs="Times New Roman"/>
           <w:b/>
           <w:bCs/>
           <w:sz w:val="24"/>
@@ -203,51 +119,73 @@
           <w:szCs w:val="24"/>
           <w:u w:val="single"/>
         </w:rPr>
-        <w:t>Questions:</w:t>
-      </w:r>
-    </w:p>
-    <w:p>
-      <w:pPr>
-        <w:spacing w:line="360" w:lineRule="auto"/>
-        <w:rPr>
-          <w:rFonts w:ascii="Times New Roman" w:hAnsi="Times New Roman" w:cs="Times New Roman"/>
-          <w:sz w:val="24"/>
-          <w:szCs w:val="24"/>
-        </w:rPr>
-      </w:pPr>
-      <w:r>
-        <w:rPr>
-          <w:rFonts w:ascii="Times New Roman" w:hAnsi="Times New Roman" w:cs="Times New Roman"/>
-          <w:sz w:val="24"/>
-          <w:szCs w:val="24"/>
-        </w:rPr>
-        <w:t>How can cyber security attacks affect the financial stability of a person?</w:t>
-      </w:r>
-    </w:p>
-    <w:p>
-      <w:pPr>
-        <w:spacing w:line="360" w:lineRule="auto"/>
-        <w:rPr>
-          <w:rFonts w:ascii="Times New Roman" w:hAnsi="Times New Roman" w:cs="Times New Roman"/>
-          <w:sz w:val="24"/>
-          <w:szCs w:val="24"/>
-        </w:rPr>
-      </w:pPr>
-      <w:r>
-        <w:rPr>
-          <w:rFonts w:ascii="Times New Roman" w:hAnsi="Times New Roman" w:cs="Times New Roman"/>
-          <w:sz w:val="24"/>
-          <w:szCs w:val="24"/>
-        </w:rPr>
-        <w:t>How can one</w:t>
-      </w:r>
-      <w:r>
-        <w:rPr>
-          <w:rFonts w:ascii="Times New Roman" w:hAnsi="Times New Roman" w:cs="Times New Roman"/>
-          <w:sz w:val="24"/>
-          <w:szCs w:val="24"/>
-        </w:rPr>
-        <w:t xml:space="preserve"> be</w:t>
+        <w:t>Problem</w:t>
+      </w:r>
+    </w:p>
+    <w:p>
+      <w:pPr>
+        <w:spacing w:line="360" w:lineRule="auto"/>
+        <w:rPr>
+          <w:rFonts w:ascii="Times New Roman" w:hAnsi="Times New Roman" w:cs="Times New Roman"/>
+          <w:sz w:val="24"/>
+          <w:szCs w:val="24"/>
+        </w:rPr>
+      </w:pPr>
+      <w:r>
+        <w:rPr>
+          <w:rFonts w:ascii="Times New Roman" w:hAnsi="Times New Roman" w:cs="Times New Roman"/>
+          <w:sz w:val="24"/>
+          <w:szCs w:val="24"/>
+        </w:rPr>
+        <w:t>In a world where technology is advancing</w:t>
+      </w:r>
+      <w:r>
+        <w:rPr>
+          <w:rFonts w:ascii="Times New Roman" w:hAnsi="Times New Roman" w:cs="Times New Roman"/>
+          <w:sz w:val="24"/>
+          <w:szCs w:val="24"/>
+        </w:rPr>
+        <w:t xml:space="preserve">, people are becoming </w:t>
+      </w:r>
+      <w:r>
+        <w:rPr>
+          <w:rFonts w:ascii="Times New Roman" w:hAnsi="Times New Roman" w:cs="Times New Roman"/>
+          <w:sz w:val="24"/>
+          <w:szCs w:val="24"/>
+        </w:rPr>
+        <w:t xml:space="preserve">to inclined with it and are using it to harm other. </w:t>
+      </w:r>
+      <w:r>
+        <w:rPr>
+          <w:rFonts w:ascii="Times New Roman" w:hAnsi="Times New Roman" w:cs="Times New Roman"/>
+          <w:sz w:val="24"/>
+          <w:szCs w:val="24"/>
+        </w:rPr>
+        <w:t>Cyber Security Attacks</w:t>
+      </w:r>
+      <w:r>
+        <w:rPr>
+          <w:rFonts w:ascii="Times New Roman" w:hAnsi="Times New Roman" w:cs="Times New Roman"/>
+          <w:sz w:val="24"/>
+          <w:szCs w:val="24"/>
+        </w:rPr>
+        <w:t xml:space="preserve"> have many effects</w:t>
+      </w:r>
+      <w:r>
+        <w:rPr>
+          <w:rFonts w:ascii="Times New Roman" w:hAnsi="Times New Roman" w:cs="Times New Roman"/>
+          <w:sz w:val="24"/>
+          <w:szCs w:val="24"/>
+        </w:rPr>
+        <w:t xml:space="preserve"> on</w:t>
+      </w:r>
+      <w:r>
+        <w:rPr>
+          <w:rFonts w:ascii="Times New Roman" w:hAnsi="Times New Roman" w:cs="Times New Roman"/>
+          <w:sz w:val="24"/>
+          <w:szCs w:val="24"/>
+        </w:rPr>
+        <w:t xml:space="preserve"> those that are targeted by these attacks</w:t>
       </w:r>
       <w:r>
         <w:rPr>
@@ -263,131 +201,15 @@
           <w:sz w:val="24"/>
           <w:szCs w:val="24"/>
         </w:rPr>
-        <w:t>targeted</w:t>
-      </w:r>
-      <w:r>
-        <w:rPr>
-          <w:rFonts w:ascii="Times New Roman" w:hAnsi="Times New Roman" w:cs="Times New Roman"/>
-          <w:sz w:val="24"/>
-          <w:szCs w:val="24"/>
-        </w:rPr>
-        <w:t xml:space="preserve"> and exploited</w:t>
-      </w:r>
-      <w:r>
-        <w:rPr>
-          <w:rFonts w:ascii="Times New Roman" w:hAnsi="Times New Roman" w:cs="Times New Roman"/>
-          <w:sz w:val="24"/>
-          <w:szCs w:val="24"/>
-        </w:rPr>
-        <w:t xml:space="preserve"> by a hacker</w:t>
-      </w:r>
-      <w:r>
-        <w:rPr>
-          <w:rFonts w:ascii="Times New Roman" w:hAnsi="Times New Roman" w:cs="Times New Roman"/>
-          <w:sz w:val="24"/>
-          <w:szCs w:val="24"/>
-        </w:rPr>
-        <w:t>?</w:t>
-      </w:r>
-    </w:p>
-    <w:p>
-      <w:pPr>
-        <w:spacing w:line="360" w:lineRule="auto"/>
-        <w:rPr>
-          <w:rFonts w:ascii="Times New Roman" w:hAnsi="Times New Roman" w:cs="Times New Roman"/>
-          <w:sz w:val="24"/>
-          <w:szCs w:val="24"/>
-        </w:rPr>
-      </w:pPr>
-      <w:r>
-        <w:rPr>
-          <w:rFonts w:ascii="Times New Roman" w:hAnsi="Times New Roman" w:cs="Times New Roman"/>
-          <w:sz w:val="24"/>
-          <w:szCs w:val="24"/>
-        </w:rPr>
-        <w:t>What are some of the ways in preventing these</w:t>
-      </w:r>
-      <w:r>
-        <w:rPr>
-          <w:rFonts w:ascii="Times New Roman" w:hAnsi="Times New Roman" w:cs="Times New Roman"/>
-          <w:sz w:val="24"/>
-          <w:szCs w:val="24"/>
-        </w:rPr>
-        <w:t xml:space="preserve"> cyber-attacks</w:t>
-      </w:r>
-      <w:r>
-        <w:rPr>
-          <w:rFonts w:ascii="Times New Roman" w:hAnsi="Times New Roman" w:cs="Times New Roman"/>
-          <w:sz w:val="24"/>
-          <w:szCs w:val="24"/>
-        </w:rPr>
-        <w:t>?</w:t>
-      </w:r>
-    </w:p>
-    <w:p>
-      <w:pPr>
-        <w:spacing w:line="360" w:lineRule="auto"/>
-        <w:rPr>
-          <w:rFonts w:ascii="Times New Roman" w:hAnsi="Times New Roman" w:cs="Times New Roman"/>
-          <w:sz w:val="24"/>
-          <w:szCs w:val="24"/>
-        </w:rPr>
-      </w:pPr>
-      <w:r>
-        <w:rPr>
-          <w:rFonts w:ascii="Times New Roman" w:hAnsi="Times New Roman" w:cs="Times New Roman"/>
-          <w:sz w:val="24"/>
-          <w:szCs w:val="24"/>
-        </w:rPr>
-        <w:t xml:space="preserve">What </w:t>
-      </w:r>
-      <w:r>
-        <w:rPr>
-          <w:rFonts w:ascii="Times New Roman" w:hAnsi="Times New Roman" w:cs="Times New Roman"/>
-          <w:sz w:val="24"/>
-          <w:szCs w:val="24"/>
-        </w:rPr>
-        <w:t>do some</w:t>
-      </w:r>
-      <w:r>
-        <w:rPr>
-          <w:rFonts w:ascii="Times New Roman" w:hAnsi="Times New Roman" w:cs="Times New Roman"/>
-          <w:sz w:val="24"/>
-          <w:szCs w:val="24"/>
-        </w:rPr>
-        <w:t xml:space="preserve"> companies </w:t>
-      </w:r>
-      <w:r>
-        <w:rPr>
-          <w:rFonts w:ascii="Times New Roman" w:hAnsi="Times New Roman" w:cs="Times New Roman"/>
-          <w:sz w:val="24"/>
-          <w:szCs w:val="24"/>
-        </w:rPr>
-        <w:t xml:space="preserve">do to </w:t>
-      </w:r>
-      <w:r>
-        <w:rPr>
-          <w:rFonts w:ascii="Times New Roman" w:hAnsi="Times New Roman" w:cs="Times New Roman"/>
-          <w:sz w:val="24"/>
-          <w:szCs w:val="24"/>
-        </w:rPr>
-        <w:t xml:space="preserve">protect their </w:t>
-      </w:r>
-      <w:r>
-        <w:rPr>
-          <w:rFonts w:ascii="Times New Roman" w:hAnsi="Times New Roman" w:cs="Times New Roman"/>
-          <w:sz w:val="24"/>
-          <w:szCs w:val="24"/>
-        </w:rPr>
-        <w:t>customers’</w:t>
-      </w:r>
-      <w:r>
-        <w:rPr>
-          <w:rFonts w:ascii="Times New Roman" w:hAnsi="Times New Roman" w:cs="Times New Roman"/>
-          <w:sz w:val="24"/>
-          <w:szCs w:val="24"/>
-        </w:rPr>
-        <w:t xml:space="preserve"> privacy and data?</w:t>
+        <w:t>and</w:t>
+      </w:r>
+      <w:r>
+        <w:rPr>
+          <w:rFonts w:ascii="Times New Roman" w:hAnsi="Times New Roman" w:cs="Times New Roman"/>
+          <w:sz w:val="24"/>
+          <w:szCs w:val="24"/>
+        </w:rPr>
+        <w:t xml:space="preserve"> learning how to prevent it can help in the long run.</w:t>
       </w:r>
     </w:p>
     <w:p>
@@ -421,7 +243,431 @@
           <w:szCs w:val="24"/>
           <w:u w:val="single"/>
         </w:rPr>
-        <w:t>Resources:</w:t>
+        <w:t>My Main Objectives for this Research Paper are</w:t>
+      </w:r>
+      <w:r>
+        <w:rPr>
+          <w:rFonts w:ascii="Times New Roman" w:hAnsi="Times New Roman" w:cs="Times New Roman"/>
+          <w:b/>
+          <w:bCs/>
+          <w:sz w:val="24"/>
+          <w:szCs w:val="24"/>
+          <w:u w:val="single"/>
+        </w:rPr>
+        <w:t>:</w:t>
+      </w:r>
+    </w:p>
+    <w:p>
+      <w:pPr>
+        <w:spacing w:line="360" w:lineRule="auto"/>
+        <w:rPr>
+          <w:rFonts w:ascii="Times New Roman" w:hAnsi="Times New Roman" w:cs="Times New Roman"/>
+          <w:sz w:val="24"/>
+          <w:szCs w:val="24"/>
+        </w:rPr>
+      </w:pPr>
+      <w:r>
+        <w:rPr>
+          <w:rFonts w:ascii="Times New Roman" w:hAnsi="Times New Roman" w:cs="Times New Roman"/>
+          <w:sz w:val="24"/>
+          <w:szCs w:val="24"/>
+        </w:rPr>
+        <w:t>How can cyber security attacks affect the financial stability of a person?</w:t>
+      </w:r>
+    </w:p>
+    <w:p>
+      <w:pPr>
+        <w:spacing w:line="360" w:lineRule="auto"/>
+        <w:rPr>
+          <w:rFonts w:ascii="Times New Roman" w:hAnsi="Times New Roman" w:cs="Times New Roman"/>
+          <w:sz w:val="24"/>
+          <w:szCs w:val="24"/>
+        </w:rPr>
+      </w:pPr>
+      <w:r>
+        <w:rPr>
+          <w:rFonts w:ascii="Times New Roman" w:hAnsi="Times New Roman" w:cs="Times New Roman"/>
+          <w:sz w:val="24"/>
+          <w:szCs w:val="24"/>
+        </w:rPr>
+        <w:t>How can one</w:t>
+      </w:r>
+      <w:r>
+        <w:rPr>
+          <w:rFonts w:ascii="Times New Roman" w:hAnsi="Times New Roman" w:cs="Times New Roman"/>
+          <w:sz w:val="24"/>
+          <w:szCs w:val="24"/>
+        </w:rPr>
+        <w:t xml:space="preserve"> be</w:t>
+      </w:r>
+      <w:r>
+        <w:rPr>
+          <w:rFonts w:ascii="Times New Roman" w:hAnsi="Times New Roman" w:cs="Times New Roman"/>
+          <w:sz w:val="24"/>
+          <w:szCs w:val="24"/>
+        </w:rPr>
+        <w:t xml:space="preserve"> </w:t>
+      </w:r>
+      <w:r>
+        <w:rPr>
+          <w:rFonts w:ascii="Times New Roman" w:hAnsi="Times New Roman" w:cs="Times New Roman"/>
+          <w:sz w:val="24"/>
+          <w:szCs w:val="24"/>
+        </w:rPr>
+        <w:t>targeted</w:t>
+      </w:r>
+      <w:r>
+        <w:rPr>
+          <w:rFonts w:ascii="Times New Roman" w:hAnsi="Times New Roman" w:cs="Times New Roman"/>
+          <w:sz w:val="24"/>
+          <w:szCs w:val="24"/>
+        </w:rPr>
+        <w:t xml:space="preserve"> and exploited</w:t>
+      </w:r>
+      <w:r>
+        <w:rPr>
+          <w:rFonts w:ascii="Times New Roman" w:hAnsi="Times New Roman" w:cs="Times New Roman"/>
+          <w:sz w:val="24"/>
+          <w:szCs w:val="24"/>
+        </w:rPr>
+        <w:t xml:space="preserve"> by a hacker</w:t>
+      </w:r>
+      <w:r>
+        <w:rPr>
+          <w:rFonts w:ascii="Times New Roman" w:hAnsi="Times New Roman" w:cs="Times New Roman"/>
+          <w:sz w:val="24"/>
+          <w:szCs w:val="24"/>
+        </w:rPr>
+        <w:t>?</w:t>
+      </w:r>
+    </w:p>
+    <w:p>
+      <w:pPr>
+        <w:spacing w:line="360" w:lineRule="auto"/>
+        <w:rPr>
+          <w:rFonts w:ascii="Times New Roman" w:hAnsi="Times New Roman" w:cs="Times New Roman"/>
+          <w:sz w:val="24"/>
+          <w:szCs w:val="24"/>
+        </w:rPr>
+      </w:pPr>
+      <w:r>
+        <w:rPr>
+          <w:rFonts w:ascii="Times New Roman" w:hAnsi="Times New Roman" w:cs="Times New Roman"/>
+          <w:sz w:val="24"/>
+          <w:szCs w:val="24"/>
+        </w:rPr>
+        <w:t>What are some of the ways in preventing these</w:t>
+      </w:r>
+      <w:r>
+        <w:rPr>
+          <w:rFonts w:ascii="Times New Roman" w:hAnsi="Times New Roman" w:cs="Times New Roman"/>
+          <w:sz w:val="24"/>
+          <w:szCs w:val="24"/>
+        </w:rPr>
+        <w:t xml:space="preserve"> cyber-attacks</w:t>
+      </w:r>
+      <w:r>
+        <w:rPr>
+          <w:rFonts w:ascii="Times New Roman" w:hAnsi="Times New Roman" w:cs="Times New Roman"/>
+          <w:sz w:val="24"/>
+          <w:szCs w:val="24"/>
+        </w:rPr>
+        <w:t>?</w:t>
+      </w:r>
+    </w:p>
+    <w:p>
+      <w:pPr>
+        <w:spacing w:line="360" w:lineRule="auto"/>
+        <w:rPr>
+          <w:rFonts w:ascii="Times New Roman" w:hAnsi="Times New Roman" w:cs="Times New Roman"/>
+          <w:sz w:val="24"/>
+          <w:szCs w:val="24"/>
+        </w:rPr>
+      </w:pPr>
+      <w:r>
+        <w:rPr>
+          <w:rFonts w:ascii="Times New Roman" w:hAnsi="Times New Roman" w:cs="Times New Roman"/>
+          <w:sz w:val="24"/>
+          <w:szCs w:val="24"/>
+        </w:rPr>
+        <w:t xml:space="preserve">What </w:t>
+      </w:r>
+      <w:r>
+        <w:rPr>
+          <w:rFonts w:ascii="Times New Roman" w:hAnsi="Times New Roman" w:cs="Times New Roman"/>
+          <w:sz w:val="24"/>
+          <w:szCs w:val="24"/>
+        </w:rPr>
+        <w:t>do some</w:t>
+      </w:r>
+      <w:r>
+        <w:rPr>
+          <w:rFonts w:ascii="Times New Roman" w:hAnsi="Times New Roman" w:cs="Times New Roman"/>
+          <w:sz w:val="24"/>
+          <w:szCs w:val="24"/>
+        </w:rPr>
+        <w:t xml:space="preserve"> companies </w:t>
+      </w:r>
+      <w:r>
+        <w:rPr>
+          <w:rFonts w:ascii="Times New Roman" w:hAnsi="Times New Roman" w:cs="Times New Roman"/>
+          <w:sz w:val="24"/>
+          <w:szCs w:val="24"/>
+        </w:rPr>
+        <w:t xml:space="preserve">do to </w:t>
+      </w:r>
+      <w:r>
+        <w:rPr>
+          <w:rFonts w:ascii="Times New Roman" w:hAnsi="Times New Roman" w:cs="Times New Roman"/>
+          <w:sz w:val="24"/>
+          <w:szCs w:val="24"/>
+        </w:rPr>
+        <w:t xml:space="preserve">protect their </w:t>
+      </w:r>
+      <w:r>
+        <w:rPr>
+          <w:rFonts w:ascii="Times New Roman" w:hAnsi="Times New Roman" w:cs="Times New Roman"/>
+          <w:sz w:val="24"/>
+          <w:szCs w:val="24"/>
+        </w:rPr>
+        <w:t>customers’</w:t>
+      </w:r>
+      <w:r>
+        <w:rPr>
+          <w:rFonts w:ascii="Times New Roman" w:hAnsi="Times New Roman" w:cs="Times New Roman"/>
+          <w:sz w:val="24"/>
+          <w:szCs w:val="24"/>
+        </w:rPr>
+        <w:t xml:space="preserve"> privacy and data?</w:t>
+      </w:r>
+    </w:p>
+    <w:p>
+      <w:pPr>
+        <w:spacing w:line="360" w:lineRule="auto"/>
+        <w:rPr>
+          <w:rFonts w:ascii="Times New Roman" w:hAnsi="Times New Roman" w:cs="Times New Roman"/>
+          <w:sz w:val="24"/>
+          <w:szCs w:val="24"/>
+        </w:rPr>
+      </w:pPr>
+    </w:p>
+    <w:p>
+      <w:pPr>
+        <w:spacing w:line="360" w:lineRule="auto"/>
+        <w:rPr>
+          <w:rFonts w:ascii="Times New Roman" w:hAnsi="Times New Roman" w:cs="Times New Roman"/>
+          <w:b/>
+          <w:bCs/>
+          <w:sz w:val="24"/>
+          <w:szCs w:val="24"/>
+          <w:u w:val="single"/>
+        </w:rPr>
+      </w:pPr>
+      <w:r>
+        <w:rPr>
+          <w:rFonts w:ascii="Times New Roman" w:hAnsi="Times New Roman" w:cs="Times New Roman"/>
+          <w:b/>
+          <w:bCs/>
+          <w:sz w:val="24"/>
+          <w:szCs w:val="24"/>
+          <w:u w:val="single"/>
+        </w:rPr>
+        <w:t>Methodology</w:t>
+      </w:r>
+    </w:p>
+    <w:p>
+      <w:pPr>
+        <w:spacing w:line="360" w:lineRule="auto"/>
+        <w:rPr>
+          <w:rFonts w:ascii="Times New Roman" w:hAnsi="Times New Roman" w:cs="Times New Roman"/>
+          <w:sz w:val="24"/>
+          <w:szCs w:val="24"/>
+        </w:rPr>
+      </w:pPr>
+      <w:r>
+        <w:rPr>
+          <w:rFonts w:ascii="Times New Roman" w:hAnsi="Times New Roman" w:cs="Times New Roman"/>
+          <w:sz w:val="24"/>
+          <w:szCs w:val="24"/>
+        </w:rPr>
+        <w:t xml:space="preserve">For this research paper, I plan to use websites, </w:t>
+      </w:r>
+      <w:proofErr w:type="gramStart"/>
+      <w:r>
+        <w:rPr>
+          <w:rFonts w:ascii="Times New Roman" w:hAnsi="Times New Roman" w:cs="Times New Roman"/>
+          <w:sz w:val="24"/>
+          <w:szCs w:val="24"/>
+        </w:rPr>
+        <w:t>articles</w:t>
+      </w:r>
+      <w:proofErr w:type="gramEnd"/>
+      <w:r>
+        <w:rPr>
+          <w:rFonts w:ascii="Times New Roman" w:hAnsi="Times New Roman" w:cs="Times New Roman"/>
+          <w:sz w:val="24"/>
+          <w:szCs w:val="24"/>
+        </w:rPr>
+        <w:t xml:space="preserve"> and other research papers to find out the answers to my questions. My primary source for the collection of these information is Google</w:t>
+      </w:r>
+      <w:r>
+        <w:rPr>
+          <w:rFonts w:ascii="Times New Roman" w:hAnsi="Times New Roman" w:cs="Times New Roman"/>
+          <w:sz w:val="24"/>
+          <w:szCs w:val="24"/>
+        </w:rPr>
+        <w:t xml:space="preserve"> Scholar</w:t>
+      </w:r>
+      <w:r>
+        <w:rPr>
+          <w:rFonts w:ascii="Times New Roman" w:hAnsi="Times New Roman" w:cs="Times New Roman"/>
+          <w:sz w:val="24"/>
+          <w:szCs w:val="24"/>
+        </w:rPr>
+        <w:t>.</w:t>
+      </w:r>
+    </w:p>
+    <w:p>
+      <w:pPr>
+        <w:spacing w:line="360" w:lineRule="auto"/>
+        <w:rPr>
+          <w:rFonts w:ascii="Times New Roman" w:hAnsi="Times New Roman" w:cs="Times New Roman"/>
+          <w:sz w:val="24"/>
+          <w:szCs w:val="24"/>
+        </w:rPr>
+      </w:pPr>
+    </w:p>
+    <w:p>
+      <w:pPr>
+        <w:spacing w:line="360" w:lineRule="auto"/>
+        <w:rPr>
+          <w:rFonts w:ascii="Times New Roman" w:hAnsi="Times New Roman" w:cs="Times New Roman"/>
+          <w:sz w:val="24"/>
+          <w:szCs w:val="24"/>
+        </w:rPr>
+      </w:pPr>
+    </w:p>
+    <w:p>
+      <w:pPr>
+        <w:spacing w:line="360" w:lineRule="auto"/>
+        <w:rPr>
+          <w:rFonts w:ascii="Times New Roman" w:hAnsi="Times New Roman" w:cs="Times New Roman"/>
+          <w:sz w:val="24"/>
+          <w:szCs w:val="24"/>
+        </w:rPr>
+      </w:pPr>
+    </w:p>
+    <w:p>
+      <w:pPr>
+        <w:spacing w:line="360" w:lineRule="auto"/>
+        <w:rPr>
+          <w:rFonts w:ascii="Times New Roman" w:hAnsi="Times New Roman" w:cs="Times New Roman"/>
+          <w:sz w:val="24"/>
+          <w:szCs w:val="24"/>
+        </w:rPr>
+      </w:pPr>
+    </w:p>
+    <w:p>
+      <w:pPr>
+        <w:spacing w:line="360" w:lineRule="auto"/>
+        <w:rPr>
+          <w:rFonts w:ascii="Times New Roman" w:hAnsi="Times New Roman" w:cs="Times New Roman"/>
+          <w:sz w:val="24"/>
+          <w:szCs w:val="24"/>
+        </w:rPr>
+      </w:pPr>
+    </w:p>
+    <w:p>
+      <w:pPr>
+        <w:spacing w:line="360" w:lineRule="auto"/>
+        <w:rPr>
+          <w:rFonts w:ascii="Times New Roman" w:hAnsi="Times New Roman" w:cs="Times New Roman"/>
+          <w:sz w:val="24"/>
+          <w:szCs w:val="24"/>
+        </w:rPr>
+      </w:pPr>
+    </w:p>
+    <w:p>
+      <w:pPr>
+        <w:spacing w:line="360" w:lineRule="auto"/>
+        <w:rPr>
+          <w:rFonts w:ascii="Times New Roman" w:hAnsi="Times New Roman" w:cs="Times New Roman"/>
+          <w:b/>
+          <w:bCs/>
+          <w:sz w:val="24"/>
+          <w:szCs w:val="24"/>
+          <w:u w:val="single"/>
+        </w:rPr>
+      </w:pPr>
+      <w:r>
+        <w:rPr>
+          <w:rFonts w:ascii="Times New Roman" w:hAnsi="Times New Roman" w:cs="Times New Roman"/>
+          <w:b/>
+          <w:bCs/>
+          <w:sz w:val="24"/>
+          <w:szCs w:val="24"/>
+          <w:u w:val="single"/>
+        </w:rPr>
+        <w:lastRenderedPageBreak/>
+        <w:t>Resources</w:t>
+      </w:r>
+    </w:p>
+    <w:p>
+      <w:pPr>
+        <w:spacing w:line="360" w:lineRule="auto"/>
+        <w:rPr>
+          <w:rFonts w:ascii="Times New Roman" w:hAnsi="Times New Roman" w:cs="Times New Roman"/>
+          <w:sz w:val="24"/>
+          <w:szCs w:val="24"/>
+        </w:rPr>
+      </w:pPr>
+      <w:r>
+        <w:rPr>
+          <w:rFonts w:ascii="Times New Roman" w:hAnsi="Times New Roman" w:cs="Times New Roman"/>
+          <w:sz w:val="24"/>
+          <w:szCs w:val="24"/>
+        </w:rPr>
+        <w:t>To complete this research paper, I use</w:t>
+      </w:r>
+      <w:r>
+        <w:rPr>
+          <w:rFonts w:ascii="Times New Roman" w:hAnsi="Times New Roman" w:cs="Times New Roman"/>
+          <w:sz w:val="24"/>
+          <w:szCs w:val="24"/>
+        </w:rPr>
+        <w:t>d</w:t>
+      </w:r>
+      <w:r>
+        <w:rPr>
+          <w:rFonts w:ascii="Times New Roman" w:hAnsi="Times New Roman" w:cs="Times New Roman"/>
+          <w:sz w:val="24"/>
+          <w:szCs w:val="24"/>
+        </w:rPr>
+        <w:t xml:space="preserve"> a high</w:t>
+      </w:r>
+      <w:r>
+        <w:rPr>
+          <w:rFonts w:ascii="Times New Roman" w:hAnsi="Times New Roman" w:cs="Times New Roman"/>
+          <w:sz w:val="24"/>
+          <w:szCs w:val="24"/>
+        </w:rPr>
+        <w:t>ly</w:t>
+      </w:r>
+      <w:r>
+        <w:rPr>
+          <w:rFonts w:ascii="Times New Roman" w:hAnsi="Times New Roman" w:cs="Times New Roman"/>
+          <w:sz w:val="24"/>
+          <w:szCs w:val="24"/>
+        </w:rPr>
+        <w:t xml:space="preserve"> processed laptop</w:t>
+      </w:r>
+      <w:r>
+        <w:rPr>
+          <w:rFonts w:ascii="Times New Roman" w:hAnsi="Times New Roman" w:cs="Times New Roman"/>
+          <w:sz w:val="24"/>
+          <w:szCs w:val="24"/>
+        </w:rPr>
+        <w:t xml:space="preserve"> and some of these websites and articles I found on the internet.</w:t>
       </w:r>
     </w:p>
     <w:p>
@@ -523,20 +769,195 @@
         <w:spacing w:line="360" w:lineRule="auto"/>
         <w:rPr>
           <w:rFonts w:ascii="Times New Roman" w:hAnsi="Times New Roman" w:cs="Times New Roman"/>
-          <w:sz w:val="24"/>
-          <w:szCs w:val="24"/>
-        </w:rPr>
-      </w:pPr>
-    </w:p>
-    <w:p>
-      <w:pPr>
-        <w:spacing w:line="360" w:lineRule="auto"/>
-        <w:rPr>
-          <w:rFonts w:ascii="Times New Roman" w:hAnsi="Times New Roman" w:cs="Times New Roman"/>
-          <w:sz w:val="24"/>
-          <w:szCs w:val="24"/>
-        </w:rPr>
-      </w:pPr>
+          <w:b/>
+          <w:bCs/>
+          <w:sz w:val="24"/>
+          <w:szCs w:val="24"/>
+          <w:u w:val="single"/>
+        </w:rPr>
+      </w:pPr>
+      <w:r>
+        <w:rPr>
+          <w:rFonts w:ascii="Times New Roman" w:hAnsi="Times New Roman" w:cs="Times New Roman"/>
+          <w:b/>
+          <w:bCs/>
+          <w:sz w:val="24"/>
+          <w:szCs w:val="24"/>
+          <w:u w:val="single"/>
+        </w:rPr>
+        <w:t>Results &amp; Impact</w:t>
+      </w:r>
+    </w:p>
+    <w:p>
+      <w:pPr>
+        <w:spacing w:line="360" w:lineRule="auto"/>
+        <w:rPr>
+          <w:rFonts w:ascii="Times New Roman" w:hAnsi="Times New Roman" w:cs="Times New Roman"/>
+          <w:sz w:val="24"/>
+          <w:szCs w:val="24"/>
+        </w:rPr>
+      </w:pPr>
+      <w:r>
+        <w:rPr>
+          <w:rFonts w:ascii="Times New Roman" w:hAnsi="Times New Roman" w:cs="Times New Roman"/>
+          <w:sz w:val="24"/>
+          <w:szCs w:val="24"/>
+        </w:rPr>
+        <w:t>I hope this research paper will help people become more aware of certain dangers that these attacks can have on their life and security.</w:t>
+      </w:r>
+    </w:p>
+    <w:p>
+      <w:pPr>
+        <w:spacing w:line="360" w:lineRule="auto"/>
+        <w:rPr>
+          <w:rFonts w:ascii="Times New Roman" w:hAnsi="Times New Roman" w:cs="Times New Roman"/>
+          <w:sz w:val="24"/>
+          <w:szCs w:val="24"/>
+        </w:rPr>
+      </w:pPr>
+    </w:p>
+    <w:p>
+      <w:pPr>
+        <w:spacing w:line="360" w:lineRule="auto"/>
+        <w:rPr>
+          <w:rFonts w:ascii="Times New Roman" w:hAnsi="Times New Roman" w:cs="Times New Roman"/>
+          <w:b/>
+          <w:bCs/>
+          <w:sz w:val="24"/>
+          <w:szCs w:val="24"/>
+          <w:u w:val="single"/>
+        </w:rPr>
+      </w:pPr>
+      <w:r>
+        <w:rPr>
+          <w:rFonts w:ascii="Times New Roman" w:hAnsi="Times New Roman" w:cs="Times New Roman"/>
+          <w:b/>
+          <w:bCs/>
+          <w:sz w:val="24"/>
+          <w:szCs w:val="24"/>
+          <w:u w:val="single"/>
+        </w:rPr>
+        <w:t>Dissemination</w:t>
+      </w:r>
+    </w:p>
+    <w:p>
+      <w:pPr>
+        <w:spacing w:line="360" w:lineRule="auto"/>
+        <w:rPr>
+          <w:rFonts w:ascii="Times New Roman" w:hAnsi="Times New Roman" w:cs="Times New Roman"/>
+          <w:sz w:val="24"/>
+          <w:szCs w:val="24"/>
+        </w:rPr>
+      </w:pPr>
+      <w:r>
+        <w:rPr>
+          <w:rFonts w:ascii="Times New Roman" w:hAnsi="Times New Roman" w:cs="Times New Roman"/>
+          <w:sz w:val="24"/>
+          <w:szCs w:val="24"/>
+        </w:rPr>
+        <w:t>With this paper, I intend to target vulnerable audience such as middle age to senior citizens</w:t>
+      </w:r>
+      <w:r>
+        <w:rPr>
+          <w:rFonts w:ascii="Times New Roman" w:hAnsi="Times New Roman" w:cs="Times New Roman"/>
+          <w:sz w:val="24"/>
+          <w:szCs w:val="24"/>
+        </w:rPr>
+        <w:t xml:space="preserve"> in hopes of them understanding how these cyber security attacks works</w:t>
+      </w:r>
+      <w:r>
+        <w:rPr>
+          <w:rFonts w:ascii="Times New Roman" w:hAnsi="Times New Roman" w:cs="Times New Roman"/>
+          <w:sz w:val="24"/>
+          <w:szCs w:val="24"/>
+        </w:rPr>
+        <w:t>.</w:t>
+      </w:r>
+    </w:p>
+    <w:p>
+      <w:pPr>
+        <w:spacing w:line="360" w:lineRule="auto"/>
+        <w:rPr>
+          <w:rFonts w:ascii="Times New Roman" w:hAnsi="Times New Roman" w:cs="Times New Roman"/>
+          <w:sz w:val="24"/>
+          <w:szCs w:val="24"/>
+        </w:rPr>
+      </w:pPr>
+    </w:p>
+    <w:p>
+      <w:pPr>
+        <w:spacing w:line="360" w:lineRule="auto"/>
+        <w:rPr>
+          <w:rFonts w:ascii="Times New Roman" w:hAnsi="Times New Roman" w:cs="Times New Roman"/>
+          <w:b/>
+          <w:bCs/>
+          <w:sz w:val="24"/>
+          <w:szCs w:val="24"/>
+          <w:u w:val="single"/>
+        </w:rPr>
+      </w:pPr>
+      <w:r>
+        <w:rPr>
+          <w:rFonts w:ascii="Times New Roman" w:hAnsi="Times New Roman" w:cs="Times New Roman"/>
+          <w:b/>
+          <w:bCs/>
+          <w:sz w:val="24"/>
+          <w:szCs w:val="24"/>
+          <w:u w:val="single"/>
+        </w:rPr>
+        <w:t>Timeline</w:t>
+      </w:r>
+    </w:p>
+    <w:p>
+      <w:pPr>
+        <w:spacing w:line="360" w:lineRule="auto"/>
+        <w:rPr>
+          <w:rFonts w:ascii="Times New Roman" w:hAnsi="Times New Roman" w:cs="Times New Roman"/>
+          <w:sz w:val="24"/>
+          <w:szCs w:val="24"/>
+        </w:rPr>
+      </w:pPr>
+      <w:r>
+        <w:rPr>
+          <w:rFonts w:ascii="Times New Roman" w:hAnsi="Times New Roman" w:cs="Times New Roman"/>
+          <w:sz w:val="24"/>
+          <w:szCs w:val="24"/>
+        </w:rPr>
+        <w:t xml:space="preserve">As I do this research paper, </w:t>
+      </w:r>
+      <w:r>
+        <w:rPr>
+          <w:rFonts w:ascii="Times New Roman" w:hAnsi="Times New Roman" w:cs="Times New Roman"/>
+          <w:sz w:val="24"/>
+          <w:szCs w:val="24"/>
+        </w:rPr>
+        <w:t>it</w:t>
+      </w:r>
+      <w:r>
+        <w:rPr>
+          <w:rFonts w:ascii="Times New Roman" w:hAnsi="Times New Roman" w:cs="Times New Roman"/>
+          <w:sz w:val="24"/>
+          <w:szCs w:val="24"/>
+        </w:rPr>
+        <w:t xml:space="preserve"> is expected to be completed before February 14</w:t>
+      </w:r>
+      <w:r>
+        <w:rPr>
+          <w:rFonts w:ascii="Times New Roman" w:hAnsi="Times New Roman" w:cs="Times New Roman"/>
+          <w:sz w:val="24"/>
+          <w:szCs w:val="24"/>
+          <w:vertAlign w:val="superscript"/>
+        </w:rPr>
+        <w:t>th</w:t>
+      </w:r>
+      <w:r>
+        <w:rPr>
+          <w:rFonts w:ascii="Times New Roman" w:hAnsi="Times New Roman" w:cs="Times New Roman"/>
+          <w:sz w:val="24"/>
+          <w:szCs w:val="24"/>
+        </w:rPr>
+        <w:t>.</w:t>
+      </w:r>
     </w:p>
     <w:sectPr>
       <w:pgSz w:w="12240" w:h="15840"/>
@@ -1981,14 +2402,7 @@
 <ds:datastoreItem xmlns:ds="http://schemas.openxmlformats.org/officeDocument/2006/customXml" ds:itemID="{31808D8C-0917-4ADF-9658-A064AC50368D}">
   <ds:schemaRefs>
     <ds:schemaRef ds:uri="http://schemas.microsoft.com/office/2006/metadata/properties"/>
-    <ds:schemaRef ds:uri="http://purl.org/dc/terms/"/>
-    <ds:schemaRef ds:uri="http://schemas.microsoft.com/office/2006/documentManagement/types"/>
-    <ds:schemaRef ds:uri="07188cd7-ee86-4aee-897b-4bb90f20289f"/>
-    <ds:schemaRef ds:uri="http://purl.org/dc/dcmitype/"/>
-    <ds:schemaRef ds:uri="http://schemas.openxmlformats.org/package/2006/metadata/core-properties"/>
-    <ds:schemaRef ds:uri="http://www.w3.org/XML/1998/namespace"/>
     <ds:schemaRef ds:uri="http://schemas.microsoft.com/office/infopath/2007/PartnerControls"/>
-    <ds:schemaRef ds:uri="http://purl.org/dc/elements/1.1/"/>
   </ds:schemaRefs>
 </ds:datastoreItem>
 </file>

</xml_diff>